<commit_message>
Graphical Development and More Builds
- Using Photoshop, made sprites for platforms, background and walls.
- Further adjustments made to variables such as speed and jump height
according to testers. These were then made into the new builds.
</commit_message>
<xml_diff>
--- a/Documentation/Business Plan.docx
+++ b/Documentation/Business Plan.docx
@@ -1207,7 +1207,13 @@
     </w:p>
     <w:p>
       <w:r>
-        <w:t>One Jolt Games Inc. (One Jolt Games) is an Indie Game Development start-up company. The company develops mobile-based products that feature fun, replay-able games. The company’s first proposed flagship product, Knock Down, is a very fun and addictive mobile game catered to a large chunk of the intended platform which incorporates &lt;Some elements&gt; elements for users.</w:t>
+        <w:t>One Jolt Games Inc. (One Jolt Games) is an Indie Game Development start-up company. The company develops mobile</w:t>
+      </w:r>
+      <w:r>
+        <w:t xml:space="preserve"> and computer </w:t>
+      </w:r>
+      <w:r>
+        <w:t>based products that feature fun, replay-able games. The company’s first proposed flagship product, Knock Down, is a very fun and addictive mobile game catered to a large chunk of the intended platform which incorporates &lt;Some elements&gt; elements for users.</w:t>
       </w:r>
     </w:p>
     <w:p>
@@ -1247,7 +1253,25 @@
         <w:t>Knock Down</w:t>
       </w:r>
       <w:r>
-        <w:t xml:space="preserve"> is a &lt;Description of game&gt; game </w:t>
+        <w:t xml:space="preserve"> is a 2d physics-based ball featuring obstacles such as spikes and tornados that the player </w:t>
+      </w:r>
+      <w:r>
+        <w:t>has to avoid. The</w:t>
+      </w:r>
+      <w:r>
+        <w:t xml:space="preserve"> </w:t>
+      </w:r>
+      <w:r>
+        <w:rPr>
+          <w:highlight w:val="yellow"/>
+        </w:rPr>
+        <w:t>&lt;Description of game&gt;</w:t>
+      </w:r>
+      <w:r>
+        <w:t xml:space="preserve"> game </w:t>
+      </w:r>
+      <w:r>
+        <w:t xml:space="preserve">is </w:t>
       </w:r>
       <w:r>
         <w:t xml:space="preserve">set to be </w:t>
@@ -1256,7 +1280,13 @@
         <w:t>available on the Google play store</w:t>
       </w:r>
       <w:r>
-        <w:t xml:space="preserve"> by January.</w:t>
+        <w:t xml:space="preserve"> by January</w:t>
+      </w:r>
+      <w:r>
+        <w:t xml:space="preserve"> 2015</w:t>
+      </w:r>
+      <w:r>
+        <w:t>.</w:t>
       </w:r>
     </w:p>
     <w:p>
@@ -1320,41 +1350,41 @@
           <w:b w:val="0"/>
           <w:sz w:val="22"/>
         </w:rPr>
-        <w:t>is the &lt;some %&gt; of casual gamers that like intuitive and simple games. &lt;State most effective ways of advertisement for group mentioned before&gt;</w:t>
-      </w:r>
-      <w:proofErr w:type="gramStart"/>
+        <w:t xml:space="preserve">is the &lt;some %&gt; of casual gamers that like </w:t>
+      </w:r>
       <w:r>
         <w:rPr>
           <w:rFonts w:asciiTheme="minorHAnsi" w:hAnsiTheme="minorHAnsi"/>
           <w:b w:val="0"/>
           <w:sz w:val="22"/>
         </w:rPr>
-        <w:t>.&lt;</w:t>
-      </w:r>
-      <w:proofErr w:type="gramEnd"/>
+        <w:t>simple and intuitive</w:t>
+      </w:r>
       <w:r>
         <w:rPr>
           <w:rFonts w:asciiTheme="minorHAnsi" w:hAnsiTheme="minorHAnsi"/>
           <w:b w:val="0"/>
           <w:sz w:val="22"/>
         </w:rPr>
-        <w:t xml:space="preserve">Where does the target market primarily </w:t>
-      </w:r>
+        <w:t xml:space="preserve"> games. &lt;State most effective ways of advertisement for group mentioned before&gt;</w:t>
+      </w:r>
+      <w:proofErr w:type="gramStart"/>
       <w:r>
         <w:rPr>
           <w:rFonts w:asciiTheme="minorHAnsi" w:hAnsiTheme="minorHAnsi"/>
           <w:b w:val="0"/>
           <w:sz w:val="22"/>
         </w:rPr>
-        <w:t>reside?</w:t>
-      </w:r>
+        <w:t>.&lt;</w:t>
+      </w:r>
+      <w:proofErr w:type="gramEnd"/>
       <w:r>
         <w:rPr>
           <w:rFonts w:asciiTheme="minorHAnsi" w:hAnsiTheme="minorHAnsi"/>
           <w:b w:val="0"/>
           <w:sz w:val="22"/>
         </w:rPr>
-        <w:t>&gt;</w:t>
+        <w:t xml:space="preserve">Where does the target market primarily </w:t>
       </w:r>
       <w:r>
         <w:rPr>
@@ -1362,209 +1392,207 @@
           <w:b w:val="0"/>
           <w:sz w:val="22"/>
         </w:rPr>
-        <w:t>.</w:t>
-      </w:r>
-    </w:p>
-    <w:p>
-      <w:pPr>
-        <w:pStyle w:val="Heading2"/>
-        <w:rPr>
-          <w:b w:val="0"/>
-          <w:sz w:val="22"/>
-        </w:rPr>
-      </w:pPr>
-    </w:p>
-    <w:p>
-      <w:pPr>
-        <w:pStyle w:val="Heading2"/>
-        <w:rPr>
-          <w:sz w:val="22"/>
-          <w:u w:val="single"/>
-        </w:rPr>
-      </w:pPr>
-      <w:r>
-        <w:rPr>
-          <w:sz w:val="28"/>
-          <w:u w:val="single"/>
-        </w:rPr>
-        <w:t>Estimated Sales</w:t>
-      </w:r>
-      <w:r>
-        <w:rPr>
-          <w:sz w:val="22"/>
-          <w:u w:val="single"/>
-        </w:rPr>
-        <w:t xml:space="preserve">  </w:t>
-      </w:r>
-    </w:p>
-    <w:p>
-      <w:pPr>
-        <w:pStyle w:val="Heading2"/>
-        <w:rPr>
-          <w:b w:val="0"/>
-          <w:sz w:val="22"/>
-        </w:rPr>
-      </w:pPr>
-      <w:r>
-        <w:rPr>
-          <w:b w:val="0"/>
-          <w:sz w:val="22"/>
-        </w:rPr>
-        <w:t xml:space="preserve">Based on the budget of £100,000, blah </w:t>
-      </w:r>
-      <w:proofErr w:type="spellStart"/>
-      <w:r>
-        <w:rPr>
-          <w:b w:val="0"/>
-          <w:sz w:val="22"/>
-        </w:rPr>
-        <w:t>blah</w:t>
-      </w:r>
-      <w:proofErr w:type="spellEnd"/>
-      <w:r>
-        <w:rPr>
-          <w:b w:val="0"/>
-          <w:sz w:val="22"/>
-        </w:rPr>
-        <w:t xml:space="preserve"> </w:t>
-      </w:r>
-      <w:proofErr w:type="spellStart"/>
-      <w:r>
-        <w:rPr>
-          <w:b w:val="0"/>
-          <w:sz w:val="22"/>
-        </w:rPr>
-        <w:t>blah</w:t>
-      </w:r>
-      <w:proofErr w:type="spellEnd"/>
-      <w:r>
-        <w:rPr>
-          <w:b w:val="0"/>
-          <w:sz w:val="22"/>
-        </w:rPr>
-        <w:t>.</w:t>
-      </w:r>
-    </w:p>
-    <w:p/>
-    <w:p>
-      <w:pPr>
-        <w:rPr>
-          <w:b/>
-          <w:sz w:val="28"/>
-          <w:u w:val="single"/>
-        </w:rPr>
-      </w:pPr>
-      <w:r>
-        <w:rPr>
-          <w:b/>
-          <w:sz w:val="28"/>
-          <w:u w:val="single"/>
-        </w:rPr>
-        <w:t>Rules of Purchase</w:t>
-      </w:r>
-    </w:p>
-    <w:p>
-      <w:pPr>
-        <w:pStyle w:val="Heading2"/>
-        <w:rPr>
-          <w:b w:val="0"/>
-          <w:sz w:val="22"/>
-        </w:rPr>
-      </w:pPr>
-      <w:r>
-        <w:rPr>
-          <w:b w:val="0"/>
-          <w:sz w:val="22"/>
-        </w:rPr>
-        <w:t xml:space="preserve">The quality of the game is critical in that it must contain the minimum threshold of credibility, challenge, uniqueness and </w:t>
-      </w:r>
-      <w:proofErr w:type="spellStart"/>
-      <w:r>
-        <w:rPr>
-          <w:b w:val="0"/>
-          <w:sz w:val="22"/>
-        </w:rPr>
-        <w:t>shareability</w:t>
-      </w:r>
-      <w:proofErr w:type="spellEnd"/>
-      <w:r>
-        <w:rPr>
-          <w:b w:val="0"/>
-          <w:sz w:val="22"/>
-        </w:rPr>
-        <w:t xml:space="preserve"> for the user to try and continue as a regular user.</w:t>
-      </w:r>
-    </w:p>
-    <w:p/>
-    <w:p>
-      <w:pPr>
-        <w:pStyle w:val="Heading2"/>
-      </w:pPr>
-      <w:r>
-        <w:t>Competition</w:t>
-      </w:r>
-      <w:bookmarkEnd w:id="4"/>
-    </w:p>
-    <w:p>
-      <w:pPr>
-        <w:rPr>
-          <w:b/>
-          <w:sz w:val="28"/>
-          <w:u w:val="single"/>
-        </w:rPr>
-      </w:pPr>
-      <w:r>
-        <w:rPr>
-          <w:b/>
-          <w:sz w:val="28"/>
-          <w:u w:val="single"/>
-        </w:rPr>
-        <w:t>Direct Competitors</w:t>
-      </w:r>
-    </w:p>
-    <w:p>
-      <w:pPr>
-        <w:pStyle w:val="Heading2"/>
+        <w:t>reside?</w:t>
+      </w:r>
+      <w:r>
         <w:rPr>
           <w:rFonts w:asciiTheme="minorHAnsi" w:hAnsiTheme="minorHAnsi"/>
           <w:b w:val="0"/>
           <w:sz w:val="22"/>
         </w:rPr>
-      </w:pPr>
-      <w:bookmarkStart w:id="5" w:name="_Toc406428400"/>
+        <w:t>&gt;</w:t>
+      </w:r>
       <w:r>
         <w:rPr>
           <w:rFonts w:asciiTheme="minorHAnsi" w:hAnsiTheme="minorHAnsi"/>
           <w:b w:val="0"/>
           <w:sz w:val="22"/>
         </w:rPr>
-        <w:t>Mark</w:t>
-      </w:r>
-      <w:r>
+        <w:t>.</w:t>
+      </w:r>
+    </w:p>
+    <w:p>
+      <w:pPr>
+        <w:pStyle w:val="Heading2"/>
+        <w:rPr>
+          <w:b w:val="0"/>
+          <w:sz w:val="22"/>
+        </w:rPr>
+      </w:pPr>
+    </w:p>
+    <w:p>
+      <w:pPr>
+        <w:pStyle w:val="Heading2"/>
+        <w:rPr>
+          <w:sz w:val="22"/>
+          <w:u w:val="single"/>
+        </w:rPr>
+      </w:pPr>
+      <w:r>
+        <w:rPr>
+          <w:sz w:val="28"/>
+          <w:u w:val="single"/>
+        </w:rPr>
+        <w:t>Estimated Sales</w:t>
+      </w:r>
+      <w:r>
+        <w:rPr>
+          <w:sz w:val="22"/>
+          <w:u w:val="single"/>
+        </w:rPr>
+        <w:t xml:space="preserve">  </w:t>
+      </w:r>
+    </w:p>
+    <w:p>
+      <w:pPr>
+        <w:pStyle w:val="Heading2"/>
+        <w:rPr>
+          <w:b w:val="0"/>
+          <w:sz w:val="22"/>
+        </w:rPr>
+      </w:pPr>
+      <w:r>
+        <w:rPr>
+          <w:b w:val="0"/>
+          <w:sz w:val="22"/>
+        </w:rPr>
+        <w:t xml:space="preserve">Based on the budget of £100,000, blah </w:t>
+      </w:r>
+      <w:proofErr w:type="spellStart"/>
+      <w:r>
+        <w:rPr>
+          <w:b w:val="0"/>
+          <w:sz w:val="22"/>
+        </w:rPr>
+        <w:t>blah</w:t>
+      </w:r>
+      <w:proofErr w:type="spellEnd"/>
+      <w:r>
+        <w:rPr>
+          <w:b w:val="0"/>
+          <w:sz w:val="22"/>
+        </w:rPr>
+        <w:t xml:space="preserve"> </w:t>
+      </w:r>
+      <w:proofErr w:type="spellStart"/>
+      <w:r>
+        <w:rPr>
+          <w:b w:val="0"/>
+          <w:sz w:val="22"/>
+        </w:rPr>
+        <w:t>blah</w:t>
+      </w:r>
+      <w:proofErr w:type="spellEnd"/>
+      <w:r>
+        <w:rPr>
+          <w:b w:val="0"/>
+          <w:sz w:val="22"/>
+        </w:rPr>
+        <w:t>.</w:t>
+      </w:r>
+    </w:p>
+    <w:p/>
+    <w:p>
+      <w:pPr>
+        <w:rPr>
+          <w:b/>
+          <w:sz w:val="28"/>
+          <w:u w:val="single"/>
+        </w:rPr>
+      </w:pPr>
+      <w:r>
+        <w:rPr>
+          <w:b/>
+          <w:sz w:val="28"/>
+          <w:u w:val="single"/>
+        </w:rPr>
+        <w:t>Rules of Purchase</w:t>
+      </w:r>
+    </w:p>
+    <w:p>
+      <w:pPr>
+        <w:pStyle w:val="Heading2"/>
+        <w:rPr>
+          <w:b w:val="0"/>
+          <w:sz w:val="22"/>
+        </w:rPr>
+      </w:pPr>
+      <w:r>
+        <w:rPr>
+          <w:b w:val="0"/>
+          <w:sz w:val="22"/>
+        </w:rPr>
+        <w:t xml:space="preserve">The quality of the game is critical in that it must contain the minimum threshold of credibility, challenge, uniqueness and </w:t>
+      </w:r>
+      <w:proofErr w:type="spellStart"/>
+      <w:r>
+        <w:rPr>
+          <w:b w:val="0"/>
+          <w:sz w:val="22"/>
+        </w:rPr>
+        <w:t>shareability</w:t>
+      </w:r>
+      <w:proofErr w:type="spellEnd"/>
+      <w:r>
+        <w:rPr>
+          <w:b w:val="0"/>
+          <w:sz w:val="22"/>
+        </w:rPr>
+        <w:t xml:space="preserve"> for the user to try and continue as a regular user.</w:t>
+      </w:r>
+    </w:p>
+    <w:p/>
+    <w:p>
+      <w:pPr>
+        <w:pStyle w:val="Heading2"/>
+      </w:pPr>
+      <w:r>
+        <w:t>Competition</w:t>
+      </w:r>
+      <w:bookmarkEnd w:id="4"/>
+    </w:p>
+    <w:p>
+      <w:pPr>
+        <w:rPr>
+          <w:b/>
+          <w:sz w:val="28"/>
+          <w:u w:val="single"/>
+        </w:rPr>
+      </w:pPr>
+      <w:r>
+        <w:rPr>
+          <w:b/>
+          <w:sz w:val="28"/>
+          <w:u w:val="single"/>
+        </w:rPr>
+        <w:t>Direct Competitors</w:t>
+      </w:r>
+    </w:p>
+    <w:p>
+      <w:pPr>
+        <w:pStyle w:val="Heading2"/>
         <w:rPr>
           <w:rFonts w:asciiTheme="minorHAnsi" w:hAnsiTheme="minorHAnsi"/>
           <w:b w:val="0"/>
           <w:sz w:val="22"/>
         </w:rPr>
-        <w:t xml:space="preserve">et share’s direct competitors are game developers including King, </w:t>
-      </w:r>
-      <w:proofErr w:type="spellStart"/>
+      </w:pPr>
+      <w:bookmarkStart w:id="5" w:name="_Toc406428400"/>
       <w:r>
         <w:rPr>
           <w:rFonts w:asciiTheme="minorHAnsi" w:hAnsiTheme="minorHAnsi"/>
           <w:b w:val="0"/>
           <w:sz w:val="22"/>
         </w:rPr>
-        <w:t>Rovio</w:t>
-      </w:r>
-      <w:proofErr w:type="spellEnd"/>
+        <w:t>Mark</w:t>
+      </w:r>
       <w:r>
         <w:rPr>
           <w:rFonts w:asciiTheme="minorHAnsi" w:hAnsiTheme="minorHAnsi"/>
           <w:b w:val="0"/>
           <w:sz w:val="22"/>
         </w:rPr>
-        <w:t xml:space="preserve">, &lt;mobile game </w:t>
+        <w:t xml:space="preserve">et share’s direct competitors are game developers including King, </w:t>
       </w:r>
       <w:proofErr w:type="spellStart"/>
       <w:r>
@@ -1573,7 +1601,7 @@
           <w:b w:val="0"/>
           <w:sz w:val="22"/>
         </w:rPr>
-        <w:t>devs</w:t>
+        <w:t>Rovio</w:t>
       </w:r>
       <w:proofErr w:type="spellEnd"/>
       <w:r>
@@ -1582,6 +1610,24 @@
           <w:b w:val="0"/>
           <w:sz w:val="22"/>
         </w:rPr>
+        <w:t xml:space="preserve">, &lt;mobile game </w:t>
+      </w:r>
+      <w:proofErr w:type="spellStart"/>
+      <w:r>
+        <w:rPr>
+          <w:rFonts w:asciiTheme="minorHAnsi" w:hAnsiTheme="minorHAnsi"/>
+          <w:b w:val="0"/>
+          <w:sz w:val="22"/>
+        </w:rPr>
+        <w:t>devs</w:t>
+      </w:r>
+      <w:proofErr w:type="spellEnd"/>
+      <w:r>
+        <w:rPr>
+          <w:rFonts w:asciiTheme="minorHAnsi" w:hAnsiTheme="minorHAnsi"/>
+          <w:b w:val="0"/>
+          <w:sz w:val="22"/>
+        </w:rPr>
         <w:t>&gt;</w:t>
       </w:r>
     </w:p>
@@ -1718,8 +1764,6 @@
       <w:r>
         <w:t xml:space="preserve"> </w:t>
       </w:r>
-      <w:bookmarkStart w:id="7" w:name="_GoBack"/>
-      <w:bookmarkEnd w:id="7"/>
     </w:p>
     <w:p/>
     <w:p/>
@@ -1727,11 +1771,11 @@
       <w:pPr>
         <w:pStyle w:val="Heading2"/>
       </w:pPr>
-      <w:bookmarkStart w:id="8" w:name="_Toc406428402"/>
+      <w:bookmarkStart w:id="7" w:name="_Toc406428402"/>
       <w:r>
         <w:t>SWOT Analysis</w:t>
       </w:r>
-      <w:bookmarkEnd w:id="8"/>
+      <w:bookmarkEnd w:id="7"/>
     </w:p>
     <w:p/>
     <w:p>
@@ -1832,151 +1876,151 @@
       <w:pPr>
         <w:pStyle w:val="Heading2"/>
       </w:pPr>
-      <w:bookmarkStart w:id="9" w:name="_Toc406428403"/>
+      <w:bookmarkStart w:id="8" w:name="_Toc406428403"/>
       <w:r>
         <w:t>Financial Requirements</w:t>
       </w:r>
+      <w:bookmarkEnd w:id="8"/>
+    </w:p>
+    <w:p>
+      <w:pPr>
+        <w:pStyle w:val="Heading2"/>
+      </w:pPr>
+      <w:bookmarkStart w:id="9" w:name="_Toc406428404"/>
+      <w:r>
+        <w:t>Contracts and Legal Implications</w:t>
+      </w:r>
       <w:bookmarkEnd w:id="9"/>
     </w:p>
     <w:p>
       <w:pPr>
+        <w:rPr>
+          <w:rStyle w:val="SubtleEmphasis"/>
+        </w:rPr>
+      </w:pPr>
+    </w:p>
+    <w:p>
+      <w:pPr>
+        <w:rPr>
+          <w:rStyle w:val="SubtleEmphasis"/>
+        </w:rPr>
+      </w:pPr>
+    </w:p>
+    <w:p>
+      <w:pPr>
+        <w:rPr>
+          <w:rStyle w:val="SubtleEmphasis"/>
+        </w:rPr>
+      </w:pPr>
+    </w:p>
+    <w:p>
+      <w:pPr>
+        <w:rPr>
+          <w:rStyle w:val="SubtleEmphasis"/>
+        </w:rPr>
+      </w:pPr>
+    </w:p>
+    <w:p>
+      <w:pPr>
+        <w:rPr>
+          <w:rStyle w:val="SubtleEmphasis"/>
+        </w:rPr>
+      </w:pPr>
+    </w:p>
+    <w:p>
+      <w:pPr>
+        <w:rPr>
+          <w:rStyle w:val="SubtleEmphasis"/>
+        </w:rPr>
+      </w:pPr>
+    </w:p>
+    <w:p>
+      <w:pPr>
+        <w:rPr>
+          <w:rStyle w:val="SubtleEmphasis"/>
+        </w:rPr>
+      </w:pPr>
+    </w:p>
+    <w:p>
+      <w:pPr>
+        <w:rPr>
+          <w:rStyle w:val="SubtleEmphasis"/>
+        </w:rPr>
+      </w:pPr>
+    </w:p>
+    <w:p>
+      <w:pPr>
+        <w:rPr>
+          <w:rStyle w:val="SubtleEmphasis"/>
+        </w:rPr>
+      </w:pPr>
+    </w:p>
+    <w:p>
+      <w:pPr>
+        <w:rPr>
+          <w:rStyle w:val="SubtleEmphasis"/>
+        </w:rPr>
+      </w:pPr>
+    </w:p>
+    <w:p>
+      <w:pPr>
+        <w:rPr>
+          <w:rStyle w:val="SubtleEmphasis"/>
+          <w:b/>
+          <w:i w:val="0"/>
+          <w:color w:val="auto"/>
+        </w:rPr>
+      </w:pPr>
+      <w:r>
+        <w:rPr>
+          <w:rStyle w:val="SubtleEmphasis"/>
+          <w:b/>
+          <w:i w:val="0"/>
+          <w:color w:val="auto"/>
+        </w:rPr>
+        <w:t>Executive summary</w:t>
+      </w:r>
+    </w:p>
+    <w:p>
+      <w:pPr>
+        <w:rPr>
+          <w:rStyle w:val="SubtleEmphasis"/>
+          <w:b/>
+          <w:i w:val="0"/>
+          <w:color w:val="auto"/>
+        </w:rPr>
+      </w:pPr>
+      <w:r>
+        <w:rPr>
+          <w:rStyle w:val="SubtleEmphasis"/>
+          <w:b/>
+          <w:i w:val="0"/>
+          <w:color w:val="auto"/>
+        </w:rPr>
+        <w:t>Business of the company</w:t>
+      </w:r>
+    </w:p>
+    <w:p>
+      <w:pPr>
         <w:pStyle w:val="Heading2"/>
-      </w:pPr>
-      <w:bookmarkStart w:id="10" w:name="_Toc406428404"/>
-      <w:r>
-        <w:t>Contracts and Legal Implications</w:t>
+        <w:rPr>
+          <w:rStyle w:val="SubtleEmphasis"/>
+          <w:b w:val="0"/>
+          <w:i w:val="0"/>
+          <w:color w:val="auto"/>
+        </w:rPr>
+      </w:pPr>
+      <w:bookmarkStart w:id="10" w:name="_Toc406428405"/>
+      <w:r>
+        <w:rPr>
+          <w:rStyle w:val="SubtleEmphasis"/>
+          <w:b w:val="0"/>
+          <w:i w:val="0"/>
+          <w:color w:val="auto"/>
+        </w:rPr>
+        <w:t>Product Description</w:t>
       </w:r>
       <w:bookmarkEnd w:id="10"/>
-    </w:p>
-    <w:p>
-      <w:pPr>
-        <w:rPr>
-          <w:rStyle w:val="SubtleEmphasis"/>
-        </w:rPr>
-      </w:pPr>
-    </w:p>
-    <w:p>
-      <w:pPr>
-        <w:rPr>
-          <w:rStyle w:val="SubtleEmphasis"/>
-        </w:rPr>
-      </w:pPr>
-    </w:p>
-    <w:p>
-      <w:pPr>
-        <w:rPr>
-          <w:rStyle w:val="SubtleEmphasis"/>
-        </w:rPr>
-      </w:pPr>
-    </w:p>
-    <w:p>
-      <w:pPr>
-        <w:rPr>
-          <w:rStyle w:val="SubtleEmphasis"/>
-        </w:rPr>
-      </w:pPr>
-    </w:p>
-    <w:p>
-      <w:pPr>
-        <w:rPr>
-          <w:rStyle w:val="SubtleEmphasis"/>
-        </w:rPr>
-      </w:pPr>
-    </w:p>
-    <w:p>
-      <w:pPr>
-        <w:rPr>
-          <w:rStyle w:val="SubtleEmphasis"/>
-        </w:rPr>
-      </w:pPr>
-    </w:p>
-    <w:p>
-      <w:pPr>
-        <w:rPr>
-          <w:rStyle w:val="SubtleEmphasis"/>
-        </w:rPr>
-      </w:pPr>
-    </w:p>
-    <w:p>
-      <w:pPr>
-        <w:rPr>
-          <w:rStyle w:val="SubtleEmphasis"/>
-        </w:rPr>
-      </w:pPr>
-    </w:p>
-    <w:p>
-      <w:pPr>
-        <w:rPr>
-          <w:rStyle w:val="SubtleEmphasis"/>
-        </w:rPr>
-      </w:pPr>
-    </w:p>
-    <w:p>
-      <w:pPr>
-        <w:rPr>
-          <w:rStyle w:val="SubtleEmphasis"/>
-        </w:rPr>
-      </w:pPr>
-    </w:p>
-    <w:p>
-      <w:pPr>
-        <w:rPr>
-          <w:rStyle w:val="SubtleEmphasis"/>
-          <w:b/>
-          <w:i w:val="0"/>
-          <w:color w:val="auto"/>
-        </w:rPr>
-      </w:pPr>
-      <w:r>
-        <w:rPr>
-          <w:rStyle w:val="SubtleEmphasis"/>
-          <w:b/>
-          <w:i w:val="0"/>
-          <w:color w:val="auto"/>
-        </w:rPr>
-        <w:t>Executive summary</w:t>
-      </w:r>
-    </w:p>
-    <w:p>
-      <w:pPr>
-        <w:rPr>
-          <w:rStyle w:val="SubtleEmphasis"/>
-          <w:b/>
-          <w:i w:val="0"/>
-          <w:color w:val="auto"/>
-        </w:rPr>
-      </w:pPr>
-      <w:r>
-        <w:rPr>
-          <w:rStyle w:val="SubtleEmphasis"/>
-          <w:b/>
-          <w:i w:val="0"/>
-          <w:color w:val="auto"/>
-        </w:rPr>
-        <w:t>Business of the company</w:t>
-      </w:r>
-    </w:p>
-    <w:p>
-      <w:pPr>
-        <w:pStyle w:val="Heading2"/>
-        <w:rPr>
-          <w:rStyle w:val="SubtleEmphasis"/>
-          <w:b w:val="0"/>
-          <w:i w:val="0"/>
-          <w:color w:val="auto"/>
-        </w:rPr>
-      </w:pPr>
-      <w:bookmarkStart w:id="11" w:name="_Toc406428405"/>
-      <w:r>
-        <w:rPr>
-          <w:rStyle w:val="SubtleEmphasis"/>
-          <w:b w:val="0"/>
-          <w:i w:val="0"/>
-          <w:color w:val="auto"/>
-        </w:rPr>
-        <w:t>Product Description</w:t>
-      </w:r>
-      <w:bookmarkEnd w:id="11"/>
     </w:p>
     <w:p>
       <w:pPr>
@@ -4350,7 +4394,7 @@
         <w:t xml:space="preserve">  </w:t>
       </w:r>
     </w:p>
-    <w:bookmarkStart w:id="12" w:name="_Toc406428406"/>
+    <w:bookmarkStart w:id="11" w:name="_Toc406428406"/>
     <w:p>
       <w:r>
         <w:fldChar w:fldCharType="begin"/>
@@ -4441,7 +4485,21 @@
           <w:rPr>
             <w:rStyle w:val="Hyperlink"/>
           </w:rPr>
-          <w:t>http://www.newzoo.com/trend-reports/mobile-games-trend-report/</w:t>
+          <w:t>http://www.newzoo.com/trend-repo</w:t>
+        </w:r>
+        <w:bookmarkStart w:id="12" w:name="_GoBack"/>
+        <w:bookmarkEnd w:id="12"/>
+        <w:r>
+          <w:rPr>
+            <w:rStyle w:val="Hyperlink"/>
+          </w:rPr>
+          <w:t>r</w:t>
+        </w:r>
+        <w:r>
+          <w:rPr>
+            <w:rStyle w:val="Hyperlink"/>
+          </w:rPr>
+          <w:t>ts/mobile-games-trend-report/</w:t>
         </w:r>
       </w:hyperlink>
       <w:r>
@@ -4501,7 +4559,7 @@
         </w:rPr>
         <w:t>Examples of business plans</w:t>
       </w:r>
-      <w:bookmarkEnd w:id="12"/>
+      <w:bookmarkEnd w:id="11"/>
     </w:p>
     <w:p>
       <w:hyperlink r:id="rId21" w:history="1">
@@ -6127,6 +6185,18 @@
       <w:spacing w:after="100"/>
     </w:pPr>
   </w:style>
+  <w:style w:type="character" w:styleId="FollowedHyperlink">
+    <w:name w:val="FollowedHyperlink"/>
+    <w:basedOn w:val="DefaultParagraphFont"/>
+    <w:uiPriority w:val="99"/>
+    <w:semiHidden/>
+    <w:unhideWhenUsed/>
+    <w:rsid w:val="00690DCA"/>
+    <w:rPr>
+      <w:color w:val="800080" w:themeColor="followedHyperlink"/>
+      <w:u w:val="single"/>
+    </w:rPr>
+  </w:style>
 </w:styles>
 </file>
 
@@ -6541,6 +6611,18 @@
       <w:spacing w:after="100"/>
     </w:pPr>
   </w:style>
+  <w:style w:type="character" w:styleId="FollowedHyperlink">
+    <w:name w:val="FollowedHyperlink"/>
+    <w:basedOn w:val="DefaultParagraphFont"/>
+    <w:uiPriority w:val="99"/>
+    <w:semiHidden/>
+    <w:unhideWhenUsed/>
+    <w:rsid w:val="00690DCA"/>
+    <w:rPr>
+      <w:color w:val="800080" w:themeColor="followedHyperlink"/>
+      <w:u w:val="single"/>
+    </w:rPr>
+  </w:style>
 </w:styles>
 </file>
 
@@ -6834,7 +6916,7 @@
 </file>
 
 <file path=customXml/itemProps1.xml><?xml version="1.0" encoding="utf-8"?>
-<ds:datastoreItem xmlns:ds="http://schemas.openxmlformats.org/officeDocument/2006/customXml" ds:itemID="{84C88CEE-C0AE-684B-B353-516B5CBA7AEF}">
+<ds:datastoreItem xmlns:ds="http://schemas.openxmlformats.org/officeDocument/2006/customXml" ds:itemID="{B1D017E1-19AD-B648-B5B7-31CC2384285B}">
   <ds:schemaRefs>
     <ds:schemaRef ds:uri="http://schemas.openxmlformats.org/officeDocument/2006/bibliography"/>
   </ds:schemaRefs>

</xml_diff>